<commit_message>
Adding K values as a trait
</commit_message>
<xml_diff>
--- a/scripts/Order of scrips.docx
+++ b/scripts/Order of scrips.docx
@@ -52,19 +52,7 @@
         <w:rPr>
           <w:highlight w:val="yellow"/>
         </w:rPr>
-        <w:t>CS_00_0b_fish_temporal_sites</w:t>
-      </w:r>
-      <w:r>
-        <w:rPr>
-          <w:highlight w:val="yellow"/>
-        </w:rPr>
-        <w:t xml:space="preserve"> - </w:t>
-      </w:r>
-      <w:r>
-        <w:rPr>
-          <w:highlight w:val="yellow"/>
-        </w:rPr>
-        <w:t>Script for merging biomass from temporal BRUV surveys</w:t>
+        <w:t>CS_00_0b_fish_temporal_sites - Script for merging biomass from temporal BRUV surveys</w:t>
       </w:r>
     </w:p>
     <w:p>
@@ -82,31 +70,7 @@
         <w:rPr>
           <w:highlight w:val="yellow"/>
         </w:rPr>
-        <w:t>CS_0a_fish_surveys</w:t>
-      </w:r>
-      <w:r>
-        <w:rPr>
-          <w:highlight w:val="yellow"/>
-        </w:rPr>
-        <w:t xml:space="preserve"> - </w:t>
-      </w:r>
-      <w:r>
-        <w:rPr>
-          <w:highlight w:val="yellow"/>
-        </w:rPr>
-        <w:t xml:space="preserve">Script for preparing fish </w:t>
-      </w:r>
-      <w:r>
-        <w:rPr>
-          <w:highlight w:val="yellow"/>
-        </w:rPr>
-        <w:t>occurrence</w:t>
-      </w:r>
-      <w:r>
-        <w:rPr>
-          <w:highlight w:val="yellow"/>
-        </w:rPr>
-        <w:t xml:space="preserve"> datasets</w:t>
+        <w:t>CS_0a_fish_surveys - Script for preparing fish occurrence datasets</w:t>
       </w:r>
     </w:p>
     <w:p>
@@ -116,21 +80,15 @@
           <w:ilvl w:val="0"/>
           <w:numId w:val="1"/>
         </w:numPr>
-      </w:pPr>
-      <w:r>
-        <w:t>CS_0b_func_space</w:t>
-      </w:r>
-      <w:r>
-        <w:t xml:space="preserve"> - </w:t>
-      </w:r>
-      <w:r>
-        <w:t>Script for computing species positions in a multidimensional space</w:t>
-      </w:r>
-      <w:r>
-        <w:t xml:space="preserve"> </w:t>
-      </w:r>
-      <w:r>
-        <w:t>according to their trait values</w:t>
+        <w:rPr>
+          <w:highlight w:val="yellow"/>
+        </w:rPr>
+      </w:pPr>
+      <w:r>
+        <w:rPr>
+          <w:highlight w:val="yellow"/>
+        </w:rPr>
+        <w:t>CS_0b_func_space - Script for computing species positions in a multidimensional space according to their trait values</w:t>
       </w:r>
     </w:p>
     <w:p>
@@ -140,18 +98,15 @@
           <w:ilvl w:val="0"/>
           <w:numId w:val="1"/>
         </w:numPr>
-      </w:pPr>
-      <w:r>
-        <w:t>CS_1a_diversity_spatial</w:t>
-      </w:r>
-      <w:r>
-        <w:t xml:space="preserve"> - </w:t>
-      </w:r>
-      <w:r>
-        <w:t>Script for computing taxonomic and functional diversity and dissimilarity between habitats</w:t>
-      </w:r>
-      <w:r>
-        <w:t>.</w:t>
+        <w:rPr>
+          <w:highlight w:val="yellow"/>
+        </w:rPr>
+      </w:pPr>
+      <w:r>
+        <w:rPr>
+          <w:highlight w:val="yellow"/>
+        </w:rPr>
+        <w:t>CS_1a_diversity_spatial - Script for computing taxonomic and functional diversity and dissimilarity between habitats.</w:t>
       </w:r>
     </w:p>
     <w:p>
@@ -161,15 +116,15 @@
           <w:ilvl w:val="0"/>
           <w:numId w:val="1"/>
         </w:numPr>
-      </w:pPr>
-      <w:r>
-        <w:t>CS_1b_diversity_temporal</w:t>
-      </w:r>
-      <w:r>
-        <w:t xml:space="preserve"> - </w:t>
-      </w:r>
-      <w:r>
-        <w:t>Script for computing taxonomic and functional diversity and dissimilarity between years for kelp and no kelp sites</w:t>
+        <w:rPr>
+          <w:highlight w:val="yellow"/>
+        </w:rPr>
+      </w:pPr>
+      <w:r>
+        <w:rPr>
+          <w:highlight w:val="yellow"/>
+        </w:rPr>
+        <w:t>CS_1b_diversity_temporal - Script for computing taxonomic and functional diversity and dissimilarity between years for kelp and no kelp sites</w:t>
       </w:r>
     </w:p>
     <w:p>
@@ -179,8 +134,14 @@
           <w:ilvl w:val="0"/>
           <w:numId w:val="1"/>
         </w:numPr>
-      </w:pPr>
-      <w:r>
+        <w:rPr>
+          <w:highlight w:val="yellow"/>
+        </w:rPr>
+      </w:pPr>
+      <w:r>
+        <w:rPr>
+          <w:highlight w:val="yellow"/>
+        </w:rPr>
         <w:t>CS_A_figure1</w:t>
       </w:r>
     </w:p>
@@ -191,8 +152,14 @@
           <w:ilvl w:val="0"/>
           <w:numId w:val="1"/>
         </w:numPr>
-      </w:pPr>
-      <w:r>
+        <w:rPr>
+          <w:highlight w:val="yellow"/>
+        </w:rPr>
+      </w:pPr>
+      <w:r>
+        <w:rPr>
+          <w:highlight w:val="yellow"/>
+        </w:rPr>
         <w:t>CS_B_figure2</w:t>
       </w:r>
     </w:p>
@@ -203,8 +170,14 @@
           <w:ilvl w:val="0"/>
           <w:numId w:val="1"/>
         </w:numPr>
-      </w:pPr>
-      <w:r>
+        <w:rPr>
+          <w:highlight w:val="yellow"/>
+        </w:rPr>
+      </w:pPr>
+      <w:r>
+        <w:rPr>
+          <w:highlight w:val="yellow"/>
+        </w:rPr>
         <w:t>CS_B2_figure2_sites</w:t>
       </w:r>
     </w:p>
@@ -215,8 +188,14 @@
           <w:ilvl w:val="0"/>
           <w:numId w:val="1"/>
         </w:numPr>
-      </w:pPr>
-      <w:r>
+        <w:rPr>
+          <w:highlight w:val="yellow"/>
+        </w:rPr>
+      </w:pPr>
+      <w:r>
+        <w:rPr>
+          <w:highlight w:val="yellow"/>
+        </w:rPr>
         <w:t>CS_B3_figure2_turnover</w:t>
       </w:r>
     </w:p>
@@ -300,10 +279,7 @@
         <w:t>CS_11a_diversity_spatial_Hill</w:t>
       </w:r>
       <w:r>
-        <w:t xml:space="preserve"> - </w:t>
-      </w:r>
-      <w:r>
-        <w:t xml:space="preserve">Script for computing taxonomic and functional diversity and dissimilarity </w:t>
+        <w:t xml:space="preserve"> - Script for computing taxonomic and functional diversity and dissimilarity </w:t>
       </w:r>
       <w:r>
         <w:t>b</w:t>
@@ -637,6 +613,7 @@
     <w:lsdException w:name="HTML Sample" w:semiHidden="1" w:unhideWhenUsed="1"/>
     <w:lsdException w:name="HTML Typewriter" w:semiHidden="1" w:unhideWhenUsed="1"/>
     <w:lsdException w:name="HTML Variable" w:semiHidden="1" w:unhideWhenUsed="1"/>
+    <w:lsdException w:name="Normal Table" w:semiHidden="1" w:unhideWhenUsed="1"/>
     <w:lsdException w:name="annotation subject" w:semiHidden="1" w:unhideWhenUsed="1"/>
     <w:lsdException w:name="No List" w:semiHidden="1" w:unhideWhenUsed="1"/>
     <w:lsdException w:name="Outline List 1" w:semiHidden="1" w:unhideWhenUsed="1"/>
@@ -683,8 +660,10 @@
     <w:lsdException w:name="Table Subtle 2" w:semiHidden="1" w:unhideWhenUsed="1"/>
     <w:lsdException w:name="Table Web 1" w:semiHidden="1" w:unhideWhenUsed="1"/>
     <w:lsdException w:name="Table Web 2" w:semiHidden="1" w:unhideWhenUsed="1"/>
+    <w:lsdException w:name="Table Web 3" w:semiHidden="1" w:unhideWhenUsed="1"/>
     <w:lsdException w:name="Balloon Text" w:semiHidden="1" w:unhideWhenUsed="1"/>
     <w:lsdException w:name="Table Grid" w:uiPriority="39"/>
+    <w:lsdException w:name="Table Theme" w:semiHidden="1" w:unhideWhenUsed="1"/>
     <w:lsdException w:name="Placeholder Text" w:semiHidden="1"/>
     <w:lsdException w:name="No Spacing" w:uiPriority="1" w:qFormat="1"/>
     <w:lsdException w:name="Light Shading" w:uiPriority="60"/>

</xml_diff>

<commit_message>
Adding K value as a trait
</commit_message>
<xml_diff>
--- a/scripts/Order of scrips.docx
+++ b/scripts/Order of scrips.docx
@@ -80,14 +80,8 @@
           <w:ilvl w:val="0"/>
           <w:numId w:val="1"/>
         </w:numPr>
-        <w:rPr>
-          <w:highlight w:val="yellow"/>
-        </w:rPr>
-      </w:pPr>
-      <w:r>
-        <w:rPr>
-          <w:highlight w:val="yellow"/>
-        </w:rPr>
+      </w:pPr>
+      <w:r>
         <w:t>CS_0b_func_space - Script for computing species positions in a multidimensional space according to their trait values</w:t>
       </w:r>
     </w:p>
@@ -98,14 +92,20 @@
           <w:ilvl w:val="0"/>
           <w:numId w:val="1"/>
         </w:numPr>
-        <w:rPr>
-          <w:highlight w:val="yellow"/>
-        </w:rPr>
-      </w:pPr>
-      <w:r>
-        <w:rPr>
-          <w:highlight w:val="yellow"/>
-        </w:rPr>
+      </w:pPr>
+      <w:r>
+        <w:t>PS_0c_func_space_with_K – Same but with K values</w:t>
+      </w:r>
+    </w:p>
+    <w:p>
+      <w:pPr>
+        <w:pStyle w:val="ListParagraph"/>
+        <w:numPr>
+          <w:ilvl w:val="0"/>
+          <w:numId w:val="1"/>
+        </w:numPr>
+      </w:pPr>
+      <w:r>
         <w:t>CS_1a_diversity_spatial - Script for computing taxonomic and functional diversity and dissimilarity between habitats.</w:t>
       </w:r>
     </w:p>
@@ -116,14 +116,37 @@
           <w:ilvl w:val="0"/>
           <w:numId w:val="1"/>
         </w:numPr>
-        <w:rPr>
-          <w:highlight w:val="yellow"/>
-        </w:rPr>
-      </w:pPr>
-      <w:r>
-        <w:rPr>
-          <w:highlight w:val="yellow"/>
-        </w:rPr>
+      </w:pPr>
+      <w:r>
+        <w:t>P</w:t>
+      </w:r>
+      <w:r>
+        <w:t>S_1</w:t>
+      </w:r>
+      <w:r>
+        <w:t>a</w:t>
+      </w:r>
+      <w:r>
+        <w:t xml:space="preserve">_diversity_spatial </w:t>
+      </w:r>
+      <w:r>
+        <w:t>_</w:t>
+      </w:r>
+      <w:proofErr w:type="spellStart"/>
+      <w:r>
+        <w:t>with_k</w:t>
+      </w:r>
+      <w:proofErr w:type="spellEnd"/>
+    </w:p>
+    <w:p>
+      <w:pPr>
+        <w:pStyle w:val="ListParagraph"/>
+        <w:numPr>
+          <w:ilvl w:val="0"/>
+          <w:numId w:val="1"/>
+        </w:numPr>
+      </w:pPr>
+      <w:r>
         <w:t>CS_1b_diversity_temporal - Script for computing taxonomic and functional diversity and dissimilarity between years for kelp and no kelp sites</w:t>
       </w:r>
     </w:p>
@@ -134,14 +157,26 @@
           <w:ilvl w:val="0"/>
           <w:numId w:val="1"/>
         </w:numPr>
-        <w:rPr>
-          <w:highlight w:val="yellow"/>
-        </w:rPr>
-      </w:pPr>
-      <w:r>
-        <w:rPr>
-          <w:highlight w:val="yellow"/>
-        </w:rPr>
+      </w:pPr>
+      <w:r>
+        <w:t>P</w:t>
+      </w:r>
+      <w:r>
+        <w:t>S_1b_diversity_temporal</w:t>
+      </w:r>
+      <w:r>
+        <w:t>_with_k</w:t>
+      </w:r>
+    </w:p>
+    <w:p>
+      <w:pPr>
+        <w:pStyle w:val="ListParagraph"/>
+        <w:numPr>
+          <w:ilvl w:val="0"/>
+          <w:numId w:val="1"/>
+        </w:numPr>
+      </w:pPr>
+      <w:r>
         <w:t>CS_A_figure1</w:t>
       </w:r>
     </w:p>
@@ -152,14 +187,8 @@
           <w:ilvl w:val="0"/>
           <w:numId w:val="1"/>
         </w:numPr>
-        <w:rPr>
-          <w:highlight w:val="yellow"/>
-        </w:rPr>
-      </w:pPr>
-      <w:r>
-        <w:rPr>
-          <w:highlight w:val="yellow"/>
-        </w:rPr>
+      </w:pPr>
+      <w:r>
         <w:t>CS_B_figure2</w:t>
       </w:r>
     </w:p>
@@ -170,14 +199,8 @@
           <w:ilvl w:val="0"/>
           <w:numId w:val="1"/>
         </w:numPr>
-        <w:rPr>
-          <w:highlight w:val="yellow"/>
-        </w:rPr>
-      </w:pPr>
-      <w:r>
-        <w:rPr>
-          <w:highlight w:val="yellow"/>
-        </w:rPr>
+      </w:pPr>
+      <w:r>
         <w:t>CS_B2_figure2_sites</w:t>
       </w:r>
     </w:p>
@@ -188,14 +211,8 @@
           <w:ilvl w:val="0"/>
           <w:numId w:val="1"/>
         </w:numPr>
-        <w:rPr>
-          <w:highlight w:val="yellow"/>
-        </w:rPr>
-      </w:pPr>
-      <w:r>
-        <w:rPr>
-          <w:highlight w:val="yellow"/>
-        </w:rPr>
+      </w:pPr>
+      <w:r>
         <w:t>CS_B3_figure2_turnover</w:t>
       </w:r>
     </w:p>

</xml_diff>